<commit_message>
Small fix on formatted agreement
</commit_message>
<xml_diff>
--- a/public/templates/Formatted Pay and Stay Negotiated Agreement.docx
+++ b/public/templates/Formatted Pay and Stay Negotiated Agreement.docx
@@ -262,6 +262,13 @@
         <w:t>tenant_addresss</w:t>
       </w:r>
       <w:proofErr w:type="spellEnd"/>
+      <w:r>
+        <w:rPr>
+          <w:rFonts w:ascii="Times New Roman" w:eastAsia="Times New Roman" w:hAnsi="Times New Roman" w:cs="Times New Roman"/>
+          <w:bCs/>
+        </w:rPr>
+        <w:t>}}</w:t>
+      </w:r>
     </w:p>
     <w:p>
       <w:pPr>
@@ -2334,11 +2341,14 @@
   <w:style w:type="character" w:default="1" w:styleId="DefaultParagraphFont">
     <w:name w:val="Default Paragraph Font"/>
     <w:uiPriority w:val="1"/>
+    <w:semiHidden/>
     <w:unhideWhenUsed/>
   </w:style>
   <w:style w:type="table" w:default="1" w:styleId="TableNormal">
     <w:name w:val="Normal Table"/>
     <w:uiPriority w:val="99"/>
+    <w:semiHidden/>
+    <w:unhideWhenUsed/>
     <w:tblPr>
       <w:tblInd w:w="0" w:type="dxa"/>
       <w:tblCellMar>
@@ -2891,14 +2901,9 @@
 </file>
 
 <file path=customXml/item1.xml><?xml version="1.0" encoding="utf-8"?>
-<p:properties xmlns:p="http://schemas.microsoft.com/office/2006/metadata/properties" xmlns:xsi="http://www.w3.org/2001/XMLSchema-instance" xmlns:pc="http://schemas.microsoft.com/office/infopath/2007/PartnerControls">
-  <documentManagement>
-    <TaxCatchAll xmlns="bca5bc79-d03a-474f-901c-f236c0b7c696" xsi:nil="true"/>
-    <lcf76f155ced4ddcb4097134ff3c332f xmlns="a0fe1cd0-31a5-43fb-a04d-4ff88df7e1b6">
-      <Terms xmlns="http://schemas.microsoft.com/office/infopath/2007/PartnerControls"/>
-    </lcf76f155ced4ddcb4097134ff3c332f>
-  </documentManagement>
-</p:properties>
+<go:gDocsCustomXmlDataStorage xmlns:go="http://customooxmlschemas.google.com/" xmlns:r="http://schemas.openxmlformats.org/officeDocument/2006/relationships">
+  <go:docsCustomData xmlns:go="http://customooxmlschemas.google.com/" roundtripDataSignature="AMtx7mgxB4lx5CLYgJJ3EdSTtfSb49vGOA==">AMUW2mV8T8332xBrH/xFHDeR9Ar+kwh7tDj5+TLbtCd+BinvWOlnsqCY32EEjTfkxQADyQ5QPHmnPjjNUvk4QIyjahFdhKX1fxQ/kB4D97KZxpe9kHeAPrPRqcCmjlVFzwG/BCmh6TY8</go:docsCustomData>
+</go:gDocsCustomXmlDataStorage>
 </file>
 
 <file path=customXml/item2.xml><?xml version="1.0" encoding="utf-8"?>
@@ -2911,9 +2916,14 @@
 </file>
 
 <file path=customXml/item3.xml><?xml version="1.0" encoding="utf-8"?>
-<go:gDocsCustomXmlDataStorage xmlns:go="http://customooxmlschemas.google.com/" xmlns:r="http://schemas.openxmlformats.org/officeDocument/2006/relationships">
-  <go:docsCustomData xmlns:go="http://customooxmlschemas.google.com/" roundtripDataSignature="AMtx7mgxB4lx5CLYgJJ3EdSTtfSb49vGOA==">AMUW2mV8T8332xBrH/xFHDeR9Ar+kwh7tDj5+TLbtCd+BinvWOlnsqCY32EEjTfkxQADyQ5QPHmnPjjNUvk4QIyjahFdhKX1fxQ/kB4D97KZxpe9kHeAPrPRqcCmjlVFzwG/BCmh6TY8</go:docsCustomData>
-</go:gDocsCustomXmlDataStorage>
+<p:properties xmlns:p="http://schemas.microsoft.com/office/2006/metadata/properties" xmlns:xsi="http://www.w3.org/2001/XMLSchema-instance" xmlns:pc="http://schemas.microsoft.com/office/infopath/2007/PartnerControls">
+  <documentManagement>
+    <TaxCatchAll xmlns="bca5bc79-d03a-474f-901c-f236c0b7c696" xsi:nil="true"/>
+    <lcf76f155ced4ddcb4097134ff3c332f xmlns="a0fe1cd0-31a5-43fb-a04d-4ff88df7e1b6">
+      <Terms xmlns="http://schemas.microsoft.com/office/infopath/2007/PartnerControls"/>
+    </lcf76f155ced4ddcb4097134ff3c332f>
+  </documentManagement>
+</p:properties>
 </file>
 
 <file path=customXml/item4.xml><?xml version="1.0" encoding="utf-8"?>
@@ -3152,12 +3162,10 @@
 </file>
 
 <file path=customXml/itemProps1.xml><?xml version="1.0" encoding="utf-8"?>
-<ds:datastoreItem xmlns:ds="http://schemas.openxmlformats.org/officeDocument/2006/customXml" ds:itemID="{6E625C08-F9B1-4B27-A1CD-3FC94C8BD5B5}">
+<ds:datastoreItem xmlns:ds="http://schemas.openxmlformats.org/officeDocument/2006/customXml" ds:itemID="{11111111-1234-1234-1234-123412341234}">
   <ds:schemaRefs>
-    <ds:schemaRef ds:uri="http://schemas.microsoft.com/office/2006/metadata/properties"/>
-    <ds:schemaRef ds:uri="http://schemas.microsoft.com/office/infopath/2007/PartnerControls"/>
-    <ds:schemaRef ds:uri="bca5bc79-d03a-474f-901c-f236c0b7c696"/>
-    <ds:schemaRef ds:uri="a0fe1cd0-31a5-43fb-a04d-4ff88df7e1b6"/>
+    <ds:schemaRef ds:uri="http://customooxmlschemas.google.com/"/>
+    <ds:schemaRef ds:uri="http://schemas.openxmlformats.org/officeDocument/2006/relationships"/>
   </ds:schemaRefs>
 </ds:datastoreItem>
 </file>
@@ -3171,10 +3179,12 @@
 </file>
 
 <file path=customXml/itemProps3.xml><?xml version="1.0" encoding="utf-8"?>
-<ds:datastoreItem xmlns:ds="http://schemas.openxmlformats.org/officeDocument/2006/customXml" ds:itemID="{11111111-1234-1234-1234-123412341234}">
+<ds:datastoreItem xmlns:ds="http://schemas.openxmlformats.org/officeDocument/2006/customXml" ds:itemID="{6E625C08-F9B1-4B27-A1CD-3FC94C8BD5B5}">
   <ds:schemaRefs>
-    <ds:schemaRef ds:uri="http://customooxmlschemas.google.com/"/>
-    <ds:schemaRef ds:uri="http://schemas.openxmlformats.org/officeDocument/2006/relationships"/>
+    <ds:schemaRef ds:uri="http://schemas.microsoft.com/office/2006/metadata/properties"/>
+    <ds:schemaRef ds:uri="http://schemas.microsoft.com/office/infopath/2007/PartnerControls"/>
+    <ds:schemaRef ds:uri="bca5bc79-d03a-474f-901c-f236c0b7c696"/>
+    <ds:schemaRef ds:uri="a0fe1cd0-31a5-43fb-a04d-4ff88df7e1b6"/>
   </ds:schemaRefs>
 </ds:datastoreItem>
 </file>

</xml_diff>

<commit_message>
Document generation for pay and stay working.
</commit_message>
<xml_diff>
--- a/public/templates/Formatted Pay and Stay Negotiated Agreement.docx
+++ b/public/templates/Formatted Pay and Stay Negotiated Agreement.docx
@@ -767,11 +767,11 @@
           <w:numId w:val="1"/>
         </w:numPr>
         <w:pBdr>
-          <w:top w:val="nil"/>
-          <w:left w:val="nil"/>
-          <w:bottom w:val="nil"/>
-          <w:right w:val="nil"/>
-          <w:between w:val="nil"/>
+          <w:top w:val="nil" w:color="000000" w:sz="0" w:space="0"/>
+          <w:left w:val="nil" w:color="000000" w:sz="0" w:space="0"/>
+          <w:bottom w:val="nil" w:color="000000" w:sz="0" w:space="0"/>
+          <w:right w:val="nil" w:color="000000" w:sz="0" w:space="0"/>
+          <w:between w:val="nil" w:color="000000" w:sz="0" w:space="0"/>
         </w:pBdr>
         <w:spacing w:after="0" w:line="480" w:lineRule="auto"/>
         <w:rPr>
@@ -782,70 +782,77 @@
       <w:r>
         <w:rPr>
           <w:rFonts w:ascii="Times" w:hAnsi="Times" w:eastAsia="Times" w:cs="Times"/>
-          <w:color w:val="000000" w:themeColor="text1"/>
+          <w:color w:val="000000" w:themeColor="text1" w:themeTint="FF" w:themeShade="FF"/>
         </w:rPr>
         <w:t>$</w:t>
       </w:r>
       <w:r>
         <w:rPr>
           <w:rFonts w:ascii="Times" w:hAnsi="Times" w:eastAsia="Times" w:cs="Times"/>
-          <w:color w:val="000000" w:themeColor="text1"/>
-        </w:rPr>
-        <w:t>||</w:t>
-      </w:r>
-      <w:r>
-        <w:rPr>
-          <w:rFonts w:ascii="Times" w:hAnsi="Times" w:eastAsia="Times" w:cs="Times"/>
-          <w:color w:val="000000" w:themeColor="text1"/>
+          <w:color w:val="000000" w:themeColor="text1" w:themeTint="FF" w:themeShade="FF"/>
+        </w:rPr>
+        <w:t>||</w:t>
+      </w:r>
+      <w:r>
+        <w:rPr>
+          <w:rFonts w:ascii="Times" w:hAnsi="Times" w:eastAsia="Times" w:cs="Times"/>
+          <w:color w:val="000000" w:themeColor="text1" w:themeTint="FF" w:themeShade="FF"/>
         </w:rPr>
         <w:t>amount2</w:t>
       </w:r>
       <w:r>
         <w:rPr>
           <w:rFonts w:ascii="Times" w:hAnsi="Times" w:eastAsia="Times" w:cs="Times"/>
-          <w:color w:val="000000" w:themeColor="text1"/>
-        </w:rPr>
-        <w:t>||</w:t>
-      </w:r>
-      <w:r>
-        <w:rPr>
-          <w:rFonts w:ascii="Times" w:hAnsi="Times" w:eastAsia="Times" w:cs="Times"/>
-          <w:color w:val="000000" w:themeColor="text1"/>
+          <w:color w:val="000000" w:themeColor="text1" w:themeTint="FF" w:themeShade="FF"/>
+        </w:rPr>
+        <w:t>||</w:t>
+      </w:r>
+      <w:r>
+        <w:rPr>
+          <w:rFonts w:ascii="Times" w:hAnsi="Times" w:eastAsia="Times" w:cs="Times"/>
+          <w:color w:val="000000" w:themeColor="text1" w:themeTint="FF" w:themeShade="FF"/>
         </w:rPr>
         <w:t xml:space="preserve"> </w:t>
       </w:r>
       <w:r>
         <w:rPr>
           <w:rFonts w:ascii="Times" w:hAnsi="Times" w:eastAsia="Times" w:cs="Times"/>
-          <w:color w:val="000000"/>
+          <w:color w:val="000000" w:themeColor="text1" w:themeTint="FF" w:themeShade="FF"/>
         </w:rPr>
         <w:t xml:space="preserve">on or before </w:t>
       </w:r>
       <w:r>
         <w:rPr>
           <w:rFonts w:ascii="Times" w:hAnsi="Times" w:eastAsia="Times" w:cs="Times"/>
-          <w:color w:val="000000" w:themeColor="text1"/>
-        </w:rPr>
-        <w:t>||</w:t>
-      </w:r>
-      <w:r>
-        <w:rPr>
-          <w:rFonts w:ascii="Times" w:hAnsi="Times" w:eastAsia="Times" w:cs="Times"/>
-          <w:color w:val="000000" w:themeColor="text1"/>
+          <w:color w:val="000000" w:themeColor="text1" w:themeTint="FF" w:themeShade="FF"/>
+        </w:rPr>
+        <w:t>||</w:t>
+      </w:r>
+      <w:r>
+        <w:rPr>
+          <w:rFonts w:ascii="Times" w:hAnsi="Times" w:eastAsia="Times" w:cs="Times"/>
+          <w:color w:val="000000" w:themeColor="text1" w:themeTint="FF" w:themeShade="FF"/>
         </w:rPr>
         <w:t>date2</w:t>
       </w:r>
       <w:r>
         <w:rPr>
           <w:rFonts w:ascii="Times" w:hAnsi="Times" w:eastAsia="Times" w:cs="Times"/>
-          <w:color w:val="000000" w:themeColor="text1"/>
-        </w:rPr>
-        <w:t>||</w:t>
-      </w:r>
-      <w:r>
-        <w:rPr>
-          <w:rFonts w:ascii="Times" w:hAnsi="Times" w:eastAsia="Times" w:cs="Times"/>
-          <w:color w:val="000000"/>
+          <w:color w:val="000000" w:themeColor="text1" w:themeTint="FF" w:themeShade="FF"/>
+        </w:rPr>
+        <w:t>||</w:t>
+      </w:r>
+      <w:r>
+        <w:rPr>
+          <w:rFonts w:ascii="Times" w:hAnsi="Times" w:eastAsia="Times" w:cs="Times"/>
+          <w:color w:val="000000" w:themeColor="text1" w:themeTint="FF" w:themeShade="FF"/>
+        </w:rPr>
+        <w:t xml:space="preserve"> </w:t>
+      </w:r>
+      <w:r>
+        <w:rPr>
+          <w:rFonts w:ascii="Times" w:hAnsi="Times" w:eastAsia="Times" w:cs="Times"/>
+          <w:color w:val="000000" w:themeColor="text1" w:themeTint="FF" w:themeShade="FF"/>
         </w:rPr>
         <w:t>by 5:00 PM</w:t>
       </w:r>
@@ -857,11 +864,11 @@
           <w:numId w:val="1"/>
         </w:numPr>
         <w:pBdr>
-          <w:top w:val="nil"/>
-          <w:left w:val="nil"/>
-          <w:bottom w:val="nil"/>
-          <w:right w:val="nil"/>
-          <w:between w:val="nil"/>
+          <w:top w:val="nil" w:color="000000" w:sz="0" w:space="0"/>
+          <w:left w:val="nil" w:color="000000" w:sz="0" w:space="0"/>
+          <w:bottom w:val="nil" w:color="000000" w:sz="0" w:space="0"/>
+          <w:right w:val="nil" w:color="000000" w:sz="0" w:space="0"/>
+          <w:between w:val="nil" w:color="000000" w:sz="0" w:space="0"/>
         </w:pBdr>
         <w:spacing w:after="0" w:line="480" w:lineRule="auto"/>
         <w:rPr>
@@ -872,70 +879,77 @@
       <w:r>
         <w:rPr>
           <w:rFonts w:ascii="Times" w:hAnsi="Times" w:eastAsia="Times" w:cs="Times"/>
-          <w:color w:val="000000" w:themeColor="text1"/>
+          <w:color w:val="000000" w:themeColor="text1" w:themeTint="FF" w:themeShade="FF"/>
         </w:rPr>
         <w:t>$</w:t>
       </w:r>
       <w:r>
         <w:rPr>
           <w:rFonts w:ascii="Times" w:hAnsi="Times" w:eastAsia="Times" w:cs="Times"/>
-          <w:color w:val="000000" w:themeColor="text1"/>
-        </w:rPr>
-        <w:t>||</w:t>
-      </w:r>
-      <w:r>
-        <w:rPr>
-          <w:rFonts w:ascii="Times" w:hAnsi="Times" w:eastAsia="Times" w:cs="Times"/>
-          <w:color w:val="000000" w:themeColor="text1"/>
+          <w:color w:val="000000" w:themeColor="text1" w:themeTint="FF" w:themeShade="FF"/>
+        </w:rPr>
+        <w:t>||</w:t>
+      </w:r>
+      <w:r>
+        <w:rPr>
+          <w:rFonts w:ascii="Times" w:hAnsi="Times" w:eastAsia="Times" w:cs="Times"/>
+          <w:color w:val="000000" w:themeColor="text1" w:themeTint="FF" w:themeShade="FF"/>
         </w:rPr>
         <w:t>amount3</w:t>
       </w:r>
       <w:r>
         <w:rPr>
           <w:rFonts w:ascii="Times" w:hAnsi="Times" w:eastAsia="Times" w:cs="Times"/>
-          <w:color w:val="000000" w:themeColor="text1"/>
-        </w:rPr>
-        <w:t>||</w:t>
-      </w:r>
-      <w:r>
-        <w:rPr>
-          <w:rFonts w:ascii="Times" w:hAnsi="Times" w:eastAsia="Times" w:cs="Times"/>
-          <w:color w:val="000000" w:themeColor="text1"/>
+          <w:color w:val="000000" w:themeColor="text1" w:themeTint="FF" w:themeShade="FF"/>
+        </w:rPr>
+        <w:t>||</w:t>
+      </w:r>
+      <w:r>
+        <w:rPr>
+          <w:rFonts w:ascii="Times" w:hAnsi="Times" w:eastAsia="Times" w:cs="Times"/>
+          <w:color w:val="000000" w:themeColor="text1" w:themeTint="FF" w:themeShade="FF"/>
         </w:rPr>
         <w:t xml:space="preserve"> </w:t>
       </w:r>
       <w:r>
         <w:rPr>
           <w:rFonts w:ascii="Times" w:hAnsi="Times" w:eastAsia="Times" w:cs="Times"/>
-          <w:color w:val="000000"/>
+          <w:color w:val="000000" w:themeColor="text1" w:themeTint="FF" w:themeShade="FF"/>
         </w:rPr>
         <w:t xml:space="preserve">on or before </w:t>
       </w:r>
       <w:r>
         <w:rPr>
           <w:rFonts w:ascii="Times" w:hAnsi="Times" w:eastAsia="Times" w:cs="Times"/>
-          <w:color w:val="000000" w:themeColor="text1"/>
-        </w:rPr>
-        <w:t>||</w:t>
-      </w:r>
-      <w:r>
-        <w:rPr>
-          <w:rFonts w:ascii="Times" w:hAnsi="Times" w:eastAsia="Times" w:cs="Times"/>
-          <w:color w:val="000000" w:themeColor="text1"/>
+          <w:color w:val="000000" w:themeColor="text1" w:themeTint="FF" w:themeShade="FF"/>
+        </w:rPr>
+        <w:t>||</w:t>
+      </w:r>
+      <w:r>
+        <w:rPr>
+          <w:rFonts w:ascii="Times" w:hAnsi="Times" w:eastAsia="Times" w:cs="Times"/>
+          <w:color w:val="000000" w:themeColor="text1" w:themeTint="FF" w:themeShade="FF"/>
         </w:rPr>
         <w:t>date3</w:t>
       </w:r>
       <w:r>
         <w:rPr>
           <w:rFonts w:ascii="Times" w:hAnsi="Times" w:eastAsia="Times" w:cs="Times"/>
-          <w:color w:val="000000" w:themeColor="text1"/>
-        </w:rPr>
-        <w:t>||</w:t>
-      </w:r>
-      <w:r>
-        <w:rPr>
-          <w:rFonts w:ascii="Times" w:hAnsi="Times" w:eastAsia="Times" w:cs="Times"/>
-          <w:color w:val="000000"/>
+          <w:color w:val="000000" w:themeColor="text1" w:themeTint="FF" w:themeShade="FF"/>
+        </w:rPr>
+        <w:t>||</w:t>
+      </w:r>
+      <w:r>
+        <w:rPr>
+          <w:rFonts w:ascii="Times" w:hAnsi="Times" w:eastAsia="Times" w:cs="Times"/>
+          <w:color w:val="000000" w:themeColor="text1" w:themeTint="FF" w:themeShade="FF"/>
+        </w:rPr>
+        <w:t xml:space="preserve"> </w:t>
+      </w:r>
+      <w:r>
+        <w:rPr>
+          <w:rFonts w:ascii="Times" w:hAnsi="Times" w:eastAsia="Times" w:cs="Times"/>
+          <w:color w:val="000000" w:themeColor="text1" w:themeTint="FF" w:themeShade="FF"/>
         </w:rPr>
         <w:t>by 5:00 PM</w:t>
       </w:r>
@@ -947,11 +961,11 @@
           <w:numId w:val="1"/>
         </w:numPr>
         <w:pBdr>
-          <w:top w:val="nil"/>
-          <w:left w:val="nil"/>
-          <w:bottom w:val="nil"/>
-          <w:right w:val="nil"/>
-          <w:between w:val="nil"/>
+          <w:top w:val="nil" w:color="000000" w:sz="0" w:space="0"/>
+          <w:left w:val="nil" w:color="000000" w:sz="0" w:space="0"/>
+          <w:bottom w:val="nil" w:color="000000" w:sz="0" w:space="0"/>
+          <w:right w:val="nil" w:color="000000" w:sz="0" w:space="0"/>
+          <w:between w:val="nil" w:color="000000" w:sz="0" w:space="0"/>
         </w:pBdr>
         <w:spacing w:after="0" w:line="480" w:lineRule="auto"/>
         <w:rPr>
@@ -962,70 +976,77 @@
       <w:r>
         <w:rPr>
           <w:rFonts w:ascii="Times" w:hAnsi="Times" w:eastAsia="Times" w:cs="Times"/>
-          <w:color w:val="000000" w:themeColor="text1"/>
+          <w:color w:val="000000" w:themeColor="text1" w:themeTint="FF" w:themeShade="FF"/>
         </w:rPr>
         <w:t>$</w:t>
       </w:r>
       <w:r>
         <w:rPr>
           <w:rFonts w:ascii="Times" w:hAnsi="Times" w:eastAsia="Times" w:cs="Times"/>
-          <w:color w:val="000000" w:themeColor="text1"/>
-        </w:rPr>
-        <w:t>||</w:t>
-      </w:r>
-      <w:r>
-        <w:rPr>
-          <w:rFonts w:ascii="Times" w:hAnsi="Times" w:eastAsia="Times" w:cs="Times"/>
-          <w:color w:val="000000" w:themeColor="text1"/>
+          <w:color w:val="000000" w:themeColor="text1" w:themeTint="FF" w:themeShade="FF"/>
+        </w:rPr>
+        <w:t>||</w:t>
+      </w:r>
+      <w:r>
+        <w:rPr>
+          <w:rFonts w:ascii="Times" w:hAnsi="Times" w:eastAsia="Times" w:cs="Times"/>
+          <w:color w:val="000000" w:themeColor="text1" w:themeTint="FF" w:themeShade="FF"/>
         </w:rPr>
         <w:t>amount4</w:t>
       </w:r>
       <w:r>
         <w:rPr>
           <w:rFonts w:ascii="Times" w:hAnsi="Times" w:eastAsia="Times" w:cs="Times"/>
-          <w:color w:val="000000" w:themeColor="text1"/>
-        </w:rPr>
-        <w:t>||</w:t>
-      </w:r>
-      <w:r>
-        <w:rPr>
-          <w:rFonts w:ascii="Times" w:hAnsi="Times" w:eastAsia="Times" w:cs="Times"/>
-          <w:color w:val="000000" w:themeColor="text1"/>
+          <w:color w:val="000000" w:themeColor="text1" w:themeTint="FF" w:themeShade="FF"/>
+        </w:rPr>
+        <w:t>||</w:t>
+      </w:r>
+      <w:r>
+        <w:rPr>
+          <w:rFonts w:ascii="Times" w:hAnsi="Times" w:eastAsia="Times" w:cs="Times"/>
+          <w:color w:val="000000" w:themeColor="text1" w:themeTint="FF" w:themeShade="FF"/>
         </w:rPr>
         <w:t xml:space="preserve"> </w:t>
       </w:r>
       <w:r>
         <w:rPr>
           <w:rFonts w:ascii="Times" w:hAnsi="Times" w:eastAsia="Times" w:cs="Times"/>
-          <w:color w:val="000000"/>
+          <w:color w:val="000000" w:themeColor="text1" w:themeTint="FF" w:themeShade="FF"/>
         </w:rPr>
         <w:t xml:space="preserve">on or before </w:t>
       </w:r>
       <w:r>
         <w:rPr>
           <w:rFonts w:ascii="Times" w:hAnsi="Times" w:eastAsia="Times" w:cs="Times"/>
-          <w:color w:val="000000" w:themeColor="text1"/>
-        </w:rPr>
-        <w:t>||</w:t>
-      </w:r>
-      <w:r>
-        <w:rPr>
-          <w:rFonts w:ascii="Times" w:hAnsi="Times" w:eastAsia="Times" w:cs="Times"/>
-          <w:color w:val="000000" w:themeColor="text1"/>
+          <w:color w:val="000000" w:themeColor="text1" w:themeTint="FF" w:themeShade="FF"/>
+        </w:rPr>
+        <w:t>||</w:t>
+      </w:r>
+      <w:r>
+        <w:rPr>
+          <w:rFonts w:ascii="Times" w:hAnsi="Times" w:eastAsia="Times" w:cs="Times"/>
+          <w:color w:val="000000" w:themeColor="text1" w:themeTint="FF" w:themeShade="FF"/>
         </w:rPr>
         <w:t>date4</w:t>
       </w:r>
       <w:r>
         <w:rPr>
           <w:rFonts w:ascii="Times" w:hAnsi="Times" w:eastAsia="Times" w:cs="Times"/>
-          <w:color w:val="000000" w:themeColor="text1"/>
-        </w:rPr>
-        <w:t>||</w:t>
-      </w:r>
-      <w:r>
-        <w:rPr>
-          <w:rFonts w:ascii="Times" w:hAnsi="Times" w:eastAsia="Times" w:cs="Times"/>
-          <w:color w:val="000000"/>
+          <w:color w:val="000000" w:themeColor="text1" w:themeTint="FF" w:themeShade="FF"/>
+        </w:rPr>
+        <w:t>||</w:t>
+      </w:r>
+      <w:r>
+        <w:rPr>
+          <w:rFonts w:ascii="Times" w:hAnsi="Times" w:eastAsia="Times" w:cs="Times"/>
+          <w:color w:val="000000" w:themeColor="text1" w:themeTint="FF" w:themeShade="FF"/>
+        </w:rPr>
+        <w:t xml:space="preserve"> </w:t>
+      </w:r>
+      <w:r>
+        <w:rPr>
+          <w:rFonts w:ascii="Times" w:hAnsi="Times" w:eastAsia="Times" w:cs="Times"/>
+          <w:color w:val="000000" w:themeColor="text1" w:themeTint="FF" w:themeShade="FF"/>
         </w:rPr>
         <w:t>by 5:00 PM</w:t>
       </w:r>
@@ -1037,11 +1058,11 @@
           <w:numId w:val="1"/>
         </w:numPr>
         <w:pBdr>
-          <w:top w:val="nil"/>
-          <w:left w:val="nil"/>
-          <w:bottom w:val="nil"/>
-          <w:right w:val="nil"/>
-          <w:between w:val="nil"/>
+          <w:top w:val="nil" w:color="000000" w:sz="0" w:space="0"/>
+          <w:left w:val="nil" w:color="000000" w:sz="0" w:space="0"/>
+          <w:bottom w:val="nil" w:color="000000" w:sz="0" w:space="0"/>
+          <w:right w:val="nil" w:color="000000" w:sz="0" w:space="0"/>
+          <w:between w:val="nil" w:color="000000" w:sz="0" w:space="0"/>
         </w:pBdr>
         <w:spacing w:after="0" w:line="480" w:lineRule="auto"/>
         <w:rPr>
@@ -1052,70 +1073,77 @@
       <w:r>
         <w:rPr>
           <w:rFonts w:ascii="Times" w:hAnsi="Times" w:eastAsia="Times" w:cs="Times"/>
-          <w:color w:val="000000" w:themeColor="text1"/>
+          <w:color w:val="000000" w:themeColor="text1" w:themeTint="FF" w:themeShade="FF"/>
         </w:rPr>
         <w:t>$</w:t>
       </w:r>
       <w:r>
         <w:rPr>
           <w:rFonts w:ascii="Times" w:hAnsi="Times" w:eastAsia="Times" w:cs="Times"/>
-          <w:color w:val="000000" w:themeColor="text1"/>
-        </w:rPr>
-        <w:t>||</w:t>
-      </w:r>
-      <w:r>
-        <w:rPr>
-          <w:rFonts w:ascii="Times" w:hAnsi="Times" w:eastAsia="Times" w:cs="Times"/>
-          <w:color w:val="000000" w:themeColor="text1"/>
+          <w:color w:val="000000" w:themeColor="text1" w:themeTint="FF" w:themeShade="FF"/>
+        </w:rPr>
+        <w:t>||</w:t>
+      </w:r>
+      <w:r>
+        <w:rPr>
+          <w:rFonts w:ascii="Times" w:hAnsi="Times" w:eastAsia="Times" w:cs="Times"/>
+          <w:color w:val="000000" w:themeColor="text1" w:themeTint="FF" w:themeShade="FF"/>
         </w:rPr>
         <w:t>amount5</w:t>
       </w:r>
       <w:r>
         <w:rPr>
           <w:rFonts w:ascii="Times" w:hAnsi="Times" w:eastAsia="Times" w:cs="Times"/>
-          <w:color w:val="000000" w:themeColor="text1"/>
-        </w:rPr>
-        <w:t>||</w:t>
-      </w:r>
-      <w:r>
-        <w:rPr>
-          <w:rFonts w:ascii="Times" w:hAnsi="Times" w:eastAsia="Times" w:cs="Times"/>
-          <w:color w:val="000000" w:themeColor="text1"/>
+          <w:color w:val="000000" w:themeColor="text1" w:themeTint="FF" w:themeShade="FF"/>
+        </w:rPr>
+        <w:t>||</w:t>
+      </w:r>
+      <w:r>
+        <w:rPr>
+          <w:rFonts w:ascii="Times" w:hAnsi="Times" w:eastAsia="Times" w:cs="Times"/>
+          <w:color w:val="000000" w:themeColor="text1" w:themeTint="FF" w:themeShade="FF"/>
         </w:rPr>
         <w:t xml:space="preserve"> </w:t>
       </w:r>
       <w:r>
         <w:rPr>
           <w:rFonts w:ascii="Times" w:hAnsi="Times" w:eastAsia="Times" w:cs="Times"/>
-          <w:color w:val="000000"/>
+          <w:color w:val="000000" w:themeColor="text1" w:themeTint="FF" w:themeShade="FF"/>
         </w:rPr>
         <w:t xml:space="preserve">on or before </w:t>
       </w:r>
       <w:r>
         <w:rPr>
           <w:rFonts w:ascii="Times" w:hAnsi="Times" w:eastAsia="Times" w:cs="Times"/>
-          <w:color w:val="000000" w:themeColor="text1"/>
-        </w:rPr>
-        <w:t>||</w:t>
-      </w:r>
-      <w:r>
-        <w:rPr>
-          <w:rFonts w:ascii="Times" w:hAnsi="Times" w:eastAsia="Times" w:cs="Times"/>
-          <w:color w:val="000000" w:themeColor="text1"/>
+          <w:color w:val="000000" w:themeColor="text1" w:themeTint="FF" w:themeShade="FF"/>
+        </w:rPr>
+        <w:t>||</w:t>
+      </w:r>
+      <w:r>
+        <w:rPr>
+          <w:rFonts w:ascii="Times" w:hAnsi="Times" w:eastAsia="Times" w:cs="Times"/>
+          <w:color w:val="000000" w:themeColor="text1" w:themeTint="FF" w:themeShade="FF"/>
         </w:rPr>
         <w:t>date5</w:t>
       </w:r>
       <w:r>
         <w:rPr>
           <w:rFonts w:ascii="Times" w:hAnsi="Times" w:eastAsia="Times" w:cs="Times"/>
-          <w:color w:val="000000" w:themeColor="text1"/>
-        </w:rPr>
-        <w:t>||</w:t>
-      </w:r>
-      <w:r>
-        <w:rPr>
-          <w:rFonts w:ascii="Times" w:hAnsi="Times" w:eastAsia="Times" w:cs="Times"/>
-          <w:color w:val="000000"/>
+          <w:color w:val="000000" w:themeColor="text1" w:themeTint="FF" w:themeShade="FF"/>
+        </w:rPr>
+        <w:t>||</w:t>
+      </w:r>
+      <w:r>
+        <w:rPr>
+          <w:rFonts w:ascii="Times" w:hAnsi="Times" w:eastAsia="Times" w:cs="Times"/>
+          <w:color w:val="000000" w:themeColor="text1" w:themeTint="FF" w:themeShade="FF"/>
+        </w:rPr>
+        <w:t xml:space="preserve"> </w:t>
+      </w:r>
+      <w:r>
+        <w:rPr>
+          <w:rFonts w:ascii="Times" w:hAnsi="Times" w:eastAsia="Times" w:cs="Times"/>
+          <w:color w:val="000000" w:themeColor="text1" w:themeTint="FF" w:themeShade="FF"/>
         </w:rPr>
         <w:t>by 5:00 PM</w:t>
       </w:r>

</xml_diff>